<commit_message>
Correction in project analysis: removed unnecessary parentheses
</commit_message>
<xml_diff>
--- a/lesson7/analiza_projektu.docx
+++ b/lesson7/analiza_projektu.docx
@@ -63,7 +63,7 @@
           <w:b/>
           <w:bCs/>
         </w:rPr>
-        <w:t>2. Analiza SWOT (Mocne i słabe strony projektu)</w:t>
+        <w:t xml:space="preserve">2. Analiza SWOT </w:t>
       </w:r>
     </w:p>
     <w:p>
@@ -433,7 +433,7 @@
           <w:b/>
           <w:bCs/>
         </w:rPr>
-        <w:t>Zmiana podejścia do magazynu (Największa zmiana)</w:t>
+        <w:t>Zmiana podejścia do magazynu</w:t>
       </w:r>
     </w:p>
     <w:p>
@@ -2753,6 +2753,23 @@
 </file>
 
 <file path=customXml/item1.xml><?xml version="1.0" encoding="utf-8"?>
+<p:properties xmlns:p="http://schemas.microsoft.com/office/2006/metadata/properties" xmlns:xsi="http://www.w3.org/2001/XMLSchema-instance" xmlns:pc="http://schemas.microsoft.com/office/infopath/2007/PartnerControls">
+  <documentManagement>
+    <_activity xmlns="770caa2f-f4df-4716-ba18-b79b1dc5639a" xsi:nil="true"/>
+  </documentManagement>
+</p:properties>
+</file>
+
+<file path=customXml/item2.xml><?xml version="1.0" encoding="utf-8"?>
+<?mso-contentType ?>
+<FormTemplates xmlns="http://schemas.microsoft.com/sharepoint/v3/contenttype/forms">
+  <Display>DocumentLibraryForm</Display>
+  <Edit>DocumentLibraryForm</Edit>
+  <New>DocumentLibraryForm</New>
+</FormTemplates>
+</file>
+
+<file path=customXml/item3.xml><?xml version="1.0" encoding="utf-8"?>
 <ct:contentTypeSchema xmlns:ct="http://schemas.microsoft.com/office/2006/metadata/contentType" xmlns:ma="http://schemas.microsoft.com/office/2006/metadata/properties/metaAttributes" ct:_="" ma:_="" ma:contentTypeName="Document" ma:contentTypeID="0x0101005E8EA3E49D79CB4C86EE47697D615551" ma:contentTypeVersion="6" ma:contentTypeDescription="Create a new document." ma:contentTypeScope="" ma:versionID="ef9cf64d08ba87ceff17a4d4ddc5bdde">
   <xsd:schema xmlns:xsd="http://www.w3.org/2001/XMLSchema" xmlns:xs="http://www.w3.org/2001/XMLSchema" xmlns:p="http://schemas.microsoft.com/office/2006/metadata/properties" xmlns:ns3="770caa2f-f4df-4716-ba18-b79b1dc5639a" targetNamespace="http://schemas.microsoft.com/office/2006/metadata/properties" ma:root="true" ma:fieldsID="a89c478a6ab449f12774a34695139aeb" ns3:_="">
     <xsd:import namespace="770caa2f-f4df-4716-ba18-b79b1dc5639a"/>
@@ -2908,24 +2925,25 @@
 </ct:contentTypeSchema>
 </file>
 
-<file path=customXml/item2.xml><?xml version="1.0" encoding="utf-8"?>
-<?mso-contentType ?>
-<FormTemplates xmlns="http://schemas.microsoft.com/sharepoint/v3/contenttype/forms">
-  <Display>DocumentLibraryForm</Display>
-  <Edit>DocumentLibraryForm</Edit>
-  <New>DocumentLibraryForm</New>
-</FormTemplates>
+<file path=customXml/itemProps1.xml><?xml version="1.0" encoding="utf-8"?>
+<ds:datastoreItem xmlns:ds="http://schemas.openxmlformats.org/officeDocument/2006/customXml" ds:itemID="{954409B5-5527-4A1F-9A5D-F38A9A69A7F1}">
+  <ds:schemaRefs>
+    <ds:schemaRef ds:uri="http://schemas.microsoft.com/office/2006/metadata/properties"/>
+    <ds:schemaRef ds:uri="http://schemas.microsoft.com/office/infopath/2007/PartnerControls"/>
+    <ds:schemaRef ds:uri="770caa2f-f4df-4716-ba18-b79b1dc5639a"/>
+  </ds:schemaRefs>
+</ds:datastoreItem>
 </file>
 
-<file path=customXml/item3.xml><?xml version="1.0" encoding="utf-8"?>
-<p:properties xmlns:p="http://schemas.microsoft.com/office/2006/metadata/properties" xmlns:xsi="http://www.w3.org/2001/XMLSchema-instance" xmlns:pc="http://schemas.microsoft.com/office/infopath/2007/PartnerControls">
-  <documentManagement>
-    <_activity xmlns="770caa2f-f4df-4716-ba18-b79b1dc5639a" xsi:nil="true"/>
-  </documentManagement>
-</p:properties>
+<file path=customXml/itemProps2.xml><?xml version="1.0" encoding="utf-8"?>
+<ds:datastoreItem xmlns:ds="http://schemas.openxmlformats.org/officeDocument/2006/customXml" ds:itemID="{73D7338F-2AD3-4432-B45D-54BE26096FE2}">
+  <ds:schemaRefs>
+    <ds:schemaRef ds:uri="http://schemas.microsoft.com/sharepoint/v3/contenttype/forms"/>
+  </ds:schemaRefs>
+</ds:datastoreItem>
 </file>
 
-<file path=customXml/itemProps1.xml><?xml version="1.0" encoding="utf-8"?>
+<file path=customXml/itemProps3.xml><?xml version="1.0" encoding="utf-8"?>
 <ds:datastoreItem xmlns:ds="http://schemas.openxmlformats.org/officeDocument/2006/customXml" ds:itemID="{3F763BDD-EBC4-4E2C-97FD-A9900CA47C87}">
   <ds:schemaRefs>
     <ds:schemaRef ds:uri="http://schemas.microsoft.com/office/2006/metadata/contentType"/>
@@ -2941,22 +2959,4 @@
     <ds:schemaRef ds:uri="http://schemas.microsoft.com/internal/obd"/>
   </ds:schemaRefs>
 </ds:datastoreItem>
-</file>
-
-<file path=customXml/itemProps2.xml><?xml version="1.0" encoding="utf-8"?>
-<ds:datastoreItem xmlns:ds="http://schemas.openxmlformats.org/officeDocument/2006/customXml" ds:itemID="{73D7338F-2AD3-4432-B45D-54BE26096FE2}">
-  <ds:schemaRefs>
-    <ds:schemaRef ds:uri="http://schemas.microsoft.com/sharepoint/v3/contenttype/forms"/>
-  </ds:schemaRefs>
-</ds:datastoreItem>
-</file>
-
-<file path=customXml/itemProps3.xml><?xml version="1.0" encoding="utf-8"?>
-<ds:datastoreItem xmlns:ds="http://schemas.openxmlformats.org/officeDocument/2006/customXml" ds:itemID="{954409B5-5527-4A1F-9A5D-F38A9A69A7F1}">
-  <ds:schemaRefs>
-    <ds:schemaRef ds:uri="http://schemas.microsoft.com/office/2006/metadata/properties"/>
-    <ds:schemaRef ds:uri="http://schemas.microsoft.com/office/infopath/2007/PartnerControls"/>
-    <ds:schemaRef ds:uri="770caa2f-f4df-4716-ba18-b79b1dc5639a"/>
-  </ds:schemaRefs>
-</ds:datastoreItem>
 </file>
</xml_diff>